<commit_message>
my work page text faster animation
</commit_message>
<xml_diff>
--- a/.bronnen.docx
+++ b/.bronnen.docx
@@ -4,7 +4,7 @@
   <w:body>
     <w:p>
       <w:pPr>
-        <w:pStyle w:val="Kop2"/>
+        <w:pStyle w:val="Heading2"/>
         <w:rPr>
           <w:lang w:val="nl-NL"/>
         </w:rPr>
@@ -51,13 +51,31 @@
         <w:rPr>
           <w:lang w:val="nl-NL"/>
         </w:rPr>
-        <w:t xml:space="preserve">contact page ziet er niet netjes uit. – ik heb de butten opnieuw verwerkt en </w:t>
-      </w:r>
-      <w:r>
-        <w:rPr>
-          <w:lang w:val="nl-NL"/>
-        </w:rPr>
-        <w:t>“goed gekeurd” door sintayu</w:t>
+        <w:t>contact page ziet er niet netjes uit. – ik heb de butt</w:t>
+      </w:r>
+      <w:r>
+        <w:rPr>
+          <w:lang w:val="nl-NL"/>
+        </w:rPr>
+        <w:t>o</w:t>
+      </w:r>
+      <w:r>
+        <w:rPr>
+          <w:lang w:val="nl-NL"/>
+        </w:rPr>
+        <w:t xml:space="preserve">n opnieuw verwerkt en </w:t>
+      </w:r>
+      <w:r>
+        <w:rPr>
+          <w:lang w:val="nl-NL"/>
+        </w:rPr>
+        <w:t xml:space="preserve">“goed gekeurd” door </w:t>
+      </w:r>
+      <w:r>
+        <w:rPr>
+          <w:lang w:val="nl-NL"/>
+        </w:rPr>
+        <w:t>Sintayu</w:t>
       </w:r>
     </w:p>
     <w:p>
@@ -79,19 +97,99 @@
           <w:lang w:val="nl-NL"/>
         </w:rPr>
       </w:pPr>
-    </w:p>
-    <w:p>
-      <w:pPr>
-        <w:pStyle w:val="Kop2"/>
-        <w:rPr>
-          <w:lang w:val="nl-NL"/>
-        </w:rPr>
-      </w:pPr>
-      <w:r>
-        <w:rPr>
-          <w:lang w:val="nl-NL"/>
-        </w:rPr>
-        <w:t>bronnen</w:t>
+      <w:r>
+        <w:rPr>
+          <w:lang w:val="nl-NL"/>
+        </w:rPr>
+        <w:t>Sintayu</w:t>
+      </w:r>
+      <w:r>
+        <w:rPr>
+          <w:lang w:val="nl-NL"/>
+        </w:rPr>
+        <w:t>:</w:t>
+      </w:r>
+      <w:r>
+        <w:rPr>
+          <w:lang w:val="nl-NL"/>
+        </w:rPr>
+        <w:t xml:space="preserve"> header is te groot(hoogte) – logo is te groot – dropdown button is te groot</w:t>
+      </w:r>
+    </w:p>
+    <w:p>
+      <w:pPr>
+        <w:rPr>
+          <w:lang w:val="nl-NL"/>
+        </w:rPr>
+      </w:pPr>
+      <w:r>
+        <w:rPr>
+          <w:lang w:val="nl-NL"/>
+        </w:rPr>
+        <w:t>Melvin</w:t>
+      </w:r>
+      <w:r>
+        <w:rPr>
+          <w:lang w:val="nl-NL"/>
+        </w:rPr>
+        <w:t>:</w:t>
+      </w:r>
+      <w:r>
+        <w:rPr>
+          <w:lang w:val="nl-NL"/>
+        </w:rPr>
+        <w:t xml:space="preserve"> </w:t>
+      </w:r>
+      <w:r>
+        <w:rPr>
+          <w:lang w:val="nl-NL"/>
+        </w:rPr>
+        <w:t xml:space="preserve">andere animatie </w:t>
+      </w:r>
+      <w:r>
+        <w:rPr>
+          <w:lang w:val="nl-NL"/>
+        </w:rPr>
+        <w:t>stijl (</w:t>
+      </w:r>
+      <w:r>
+        <w:rPr>
+          <w:lang w:val="nl-NL"/>
+        </w:rPr>
+        <w:t>cubic-be</w:t>
+      </w:r>
+      <w:r>
+        <w:rPr>
+          <w:lang w:val="nl-NL"/>
+        </w:rPr>
+        <w:t>zi</w:t>
+      </w:r>
+      <w:r>
+        <w:rPr>
+          <w:lang w:val="nl-NL"/>
+        </w:rPr>
+        <w:t>er imp ease in out)</w:t>
+      </w:r>
+    </w:p>
+    <w:p>
+      <w:pPr>
+        <w:rPr>
+          <w:lang w:val="nl-NL"/>
+        </w:rPr>
+      </w:pPr>
+    </w:p>
+    <w:p>
+      <w:pPr>
+        <w:pStyle w:val="Heading2"/>
+        <w:rPr>
+          <w:lang w:val="nl-NL"/>
+        </w:rPr>
+      </w:pPr>
+      <w:r>
+        <w:rPr>
+          <w:lang w:val="nl-NL"/>
+        </w:rPr>
+        <w:t>Bronnen</w:t>
       </w:r>
     </w:p>
     <w:p>
@@ -199,7 +297,7 @@
     </w:p>
     <w:p>
       <w:pPr>
-        <w:pStyle w:val="Kop2"/>
+        <w:pStyle w:val="Heading2"/>
         <w:rPr>
           <w:lang w:val="nl-NL"/>
         </w:rPr>
@@ -227,7 +325,55 @@
         <w:rPr>
           <w:lang w:val="nl-NL"/>
         </w:rPr>
-        <w:t>Ik denk dat ik eerder had moeten beginnen met de realisatie omdat ik zo vast liep met de design. Ook heb ik me teveel bezig gehouden met de texten ik denk dat het beter zou zijn geweest als ik eerst het design zelf en realisatie tegelijk deed en later pas teksten toe had gevoegd.</w:t>
+        <w:t xml:space="preserve">Ik denk dat ik eerder had moeten beginnen met de realisatie omdat ik zo </w:t>
+      </w:r>
+      <w:r>
+        <w:rPr>
+          <w:lang w:val="nl-NL"/>
+        </w:rPr>
+        <w:t>vastliep</w:t>
+      </w:r>
+      <w:r>
+        <w:rPr>
+          <w:lang w:val="nl-NL"/>
+        </w:rPr>
+        <w:t xml:space="preserve"> met </w:t>
+      </w:r>
+      <w:r>
+        <w:rPr>
+          <w:lang w:val="nl-NL"/>
+        </w:rPr>
+        <w:t>het design</w:t>
+      </w:r>
+      <w:r>
+        <w:rPr>
+          <w:lang w:val="nl-NL"/>
+        </w:rPr>
+        <w:t>. Ook heb ik me te</w:t>
+      </w:r>
+      <w:r>
+        <w:rPr>
+          <w:lang w:val="nl-NL"/>
+        </w:rPr>
+        <w:t xml:space="preserve"> </w:t>
+      </w:r>
+      <w:r>
+        <w:rPr>
+          <w:lang w:val="nl-NL"/>
+        </w:rPr>
+        <w:t xml:space="preserve">veel bezig gehouden met de </w:t>
+      </w:r>
+      <w:r>
+        <w:rPr>
+          <w:lang w:val="nl-NL"/>
+        </w:rPr>
+        <w:t>teksten</w:t>
+      </w:r>
+      <w:r>
+        <w:rPr>
+          <w:lang w:val="nl-NL"/>
+        </w:rPr>
+        <w:t xml:space="preserve"> ik denk dat het beter zou zijn geweest als ik eerst het design zelf en realisatie tegelijk deed en later pas teksten toe had gevoegd.</w:t>
       </w:r>
     </w:p>
     <w:p>
@@ -642,15 +788,15 @@
     <w:lsdException w:name="Unresolved Mention" w:semiHidden="1" w:unhideWhenUsed="1"/>
     <w:lsdException w:name="Smart Link" w:semiHidden="1" w:unhideWhenUsed="1"/>
   </w:latentStyles>
-  <w:style w:type="paragraph" w:default="1" w:styleId="Standaard">
+  <w:style w:type="paragraph" w:default="1" w:styleId="Normal">
     <w:name w:val="Normal"/>
     <w:qFormat/>
   </w:style>
-  <w:style w:type="paragraph" w:styleId="Kop2">
+  <w:style w:type="paragraph" w:styleId="Heading2">
     <w:name w:val="heading 2"/>
-    <w:basedOn w:val="Standaard"/>
-    <w:next w:val="Standaard"/>
-    <w:link w:val="Kop2Char"/>
+    <w:basedOn w:val="Normal"/>
+    <w:next w:val="Normal"/>
+    <w:link w:val="Heading2Char"/>
     <w:uiPriority w:val="9"/>
     <w:unhideWhenUsed/>
     <w:qFormat/>
@@ -668,13 +814,13 @@
       <w:szCs w:val="26"/>
     </w:rPr>
   </w:style>
-  <w:style w:type="character" w:default="1" w:styleId="Standaardalinea-lettertype">
+  <w:style w:type="character" w:default="1" w:styleId="DefaultParagraphFont">
     <w:name w:val="Default Paragraph Font"/>
     <w:uiPriority w:val="1"/>
     <w:semiHidden/>
     <w:unhideWhenUsed/>
   </w:style>
-  <w:style w:type="table" w:default="1" w:styleId="Standaardtabel">
+  <w:style w:type="table" w:default="1" w:styleId="TableNormal">
     <w:name w:val="Normal Table"/>
     <w:uiPriority w:val="99"/>
     <w:semiHidden/>
@@ -689,16 +835,16 @@
       </w:tblCellMar>
     </w:tblPr>
   </w:style>
-  <w:style w:type="numbering" w:default="1" w:styleId="Geenlijst">
+  <w:style w:type="numbering" w:default="1" w:styleId="NoList">
     <w:name w:val="No List"/>
     <w:uiPriority w:val="99"/>
     <w:semiHidden/>
     <w:unhideWhenUsed/>
   </w:style>
-  <w:style w:type="character" w:customStyle="1" w:styleId="Kop2Char">
-    <w:name w:val="Kop 2 Char"/>
-    <w:basedOn w:val="Standaardalinea-lettertype"/>
-    <w:link w:val="Kop2"/>
+  <w:style w:type="character" w:customStyle="1" w:styleId="Heading2Char">
+    <w:name w:val="Heading 2 Char"/>
+    <w:basedOn w:val="DefaultParagraphFont"/>
+    <w:link w:val="Heading2"/>
     <w:uiPriority w:val="9"/>
     <w:rsid w:val="00D47701"/>
     <w:rPr>
@@ -710,7 +856,7 @@
   </w:style>
   <w:style w:type="character" w:styleId="Hyperlink">
     <w:name w:val="Hyperlink"/>
-    <w:basedOn w:val="Standaardalinea-lettertype"/>
+    <w:basedOn w:val="DefaultParagraphFont"/>
     <w:uiPriority w:val="99"/>
     <w:unhideWhenUsed/>
     <w:rsid w:val="003924AD"/>
@@ -719,9 +865,9 @@
       <w:u w:val="single"/>
     </w:rPr>
   </w:style>
-  <w:style w:type="character" w:styleId="Onopgelostemelding">
+  <w:style w:type="character" w:styleId="UnresolvedMention">
     <w:name w:val="Unresolved Mention"/>
-    <w:basedOn w:val="Standaardalinea-lettertype"/>
+    <w:basedOn w:val="DefaultParagraphFont"/>
     <w:uiPriority w:val="99"/>
     <w:semiHidden/>
     <w:unhideWhenUsed/>

</xml_diff>

<commit_message>
details border radious spelling
</commit_message>
<xml_diff>
--- a/.bronnen.docx
+++ b/.bronnen.docx
@@ -169,6 +169,88 @@
           <w:lang w:val="nl-NL"/>
         </w:rPr>
         <w:t>er imp ease in out)</w:t>
+      </w:r>
+    </w:p>
+    <w:p>
+      <w:pPr>
+        <w:rPr>
+          <w:lang w:val="nl-NL"/>
+        </w:rPr>
+      </w:pPr>
+      <w:r>
+        <w:rPr>
+          <w:lang w:val="nl-NL"/>
+        </w:rPr>
+        <w:t xml:space="preserve">Job, </w:t>
+      </w:r>
+      <w:r>
+        <w:rPr>
+          <w:lang w:val="nl-NL"/>
+        </w:rPr>
+        <w:t>J</w:t>
+      </w:r>
+      <w:r>
+        <w:rPr>
+          <w:lang w:val="nl-NL"/>
+        </w:rPr>
+        <w:t xml:space="preserve">an, </w:t>
+      </w:r>
+      <w:r>
+        <w:rPr>
+          <w:lang w:val="nl-NL"/>
+        </w:rPr>
+        <w:t>Maik</w:t>
+      </w:r>
+      <w:r>
+        <w:rPr>
+          <w:lang w:val="nl-NL"/>
+        </w:rPr>
+        <w:t>: nieuwe foto</w:t>
+      </w:r>
+    </w:p>
+    <w:p>
+      <w:r>
+        <w:t>Job, Maik: lettergroote about m</w:t>
+      </w:r>
+      <w:r>
+        <w:t>e</w:t>
+      </w:r>
+    </w:p>
+    <w:p>
+      <w:pPr>
+        <w:rPr>
+          <w:lang w:val="nl-NL"/>
+        </w:rPr>
+      </w:pPr>
+      <w:r>
+        <w:rPr>
+          <w:lang w:val="nl-NL"/>
+        </w:rPr>
+        <w:t xml:space="preserve">Job: </w:t>
+      </w:r>
+      <w:r>
+        <w:rPr>
+          <w:lang w:val="nl-NL"/>
+        </w:rPr>
+        <w:t>spelfouten</w:t>
+      </w:r>
+      <w:r>
+        <w:rPr>
+          <w:lang w:val="nl-NL"/>
+        </w:rPr>
+        <w:t>/ zinsopbouw</w:t>
+      </w:r>
+      <w:r>
+        <w:rPr>
+          <w:lang w:val="nl-NL"/>
+        </w:rPr>
+        <w:t xml:space="preserve"> op verschillende </w:t>
+      </w:r>
+      <w:r>
+        <w:rPr>
+          <w:lang w:val="nl-NL"/>
+        </w:rPr>
+        <w:t>pages</w:t>
       </w:r>
     </w:p>
     <w:p>

</xml_diff>